<commit_message>
Revisión editorial tema 6
</commit_message>
<xml_diff>
--- a/fuentes/contenidos/grado07/guion06/PUBLICACION1_MA_07_06_CO.docx
+++ b/fuentes/contenidos/grado07/guion06/PUBLICACION1_MA_07_06_CO.docx
@@ -17,6 +17,51 @@
           <w:lang w:eastAsia="es-CO"/>
         </w:rPr>
         <w:drawing>
+          <wp:inline distT="0" distB="0" distL="0" distR="0" wp14:anchorId="351CB26A" wp14:editId="79B56615">
+            <wp:extent cx="5612130" cy="3208020"/>
+            <wp:effectExtent l="0" t="0" r="7620" b="0"/>
+            <wp:docPr id="10" name="Imagen 10"/>
+            <wp:cNvGraphicFramePr>
+              <a:graphicFrameLocks xmlns:a="http://schemas.openxmlformats.org/drawingml/2006/main" noChangeAspect="1"/>
+            </wp:cNvGraphicFramePr>
+            <a:graphic xmlns:a="http://schemas.openxmlformats.org/drawingml/2006/main">
+              <a:graphicData uri="http://schemas.openxmlformats.org/drawingml/2006/picture">
+                <pic:pic xmlns:pic="http://schemas.openxmlformats.org/drawingml/2006/picture">
+                  <pic:nvPicPr>
+                    <pic:cNvPr id="1" name=""/>
+                    <pic:cNvPicPr/>
+                  </pic:nvPicPr>
+                  <pic:blipFill>
+                    <a:blip r:embed="rId4"/>
+                    <a:stretch>
+                      <a:fillRect/>
+                    </a:stretch>
+                  </pic:blipFill>
+                  <pic:spPr>
+                    <a:xfrm>
+                      <a:off x="0" y="0"/>
+                      <a:ext cx="5612130" cy="3208020"/>
+                    </a:xfrm>
+                    <a:prstGeom prst="rect">
+                      <a:avLst/>
+                    </a:prstGeom>
+                  </pic:spPr>
+                </pic:pic>
+              </a:graphicData>
+            </a:graphic>
+          </wp:inline>
+        </w:drawing>
+      </w:r>
+      <w:bookmarkStart w:id="0" w:name="_GoBack"/>
+      <w:bookmarkEnd w:id="0"/>
+    </w:p>
+    <w:p>
+      <w:r>
+        <w:rPr>
+          <w:noProof/>
+          <w:lang w:eastAsia="es-CO"/>
+        </w:rPr>
+        <w:drawing>
           <wp:inline distT="0" distB="0" distL="0" distR="0" wp14:anchorId="12B80D56" wp14:editId="77AE2EAC">
             <wp:extent cx="5612130" cy="3880485"/>
             <wp:effectExtent l="0" t="0" r="7620" b="5715"/>
@@ -32,7 +77,7 @@
                     <pic:cNvPicPr/>
                   </pic:nvPicPr>
                   <pic:blipFill>
-                    <a:blip r:embed="rId4"/>
+                    <a:blip r:embed="rId5"/>
                     <a:stretch>
                       <a:fillRect/>
                     </a:stretch>
@@ -77,7 +122,7 @@
                     <pic:cNvPicPr/>
                   </pic:nvPicPr>
                   <pic:blipFill>
-                    <a:blip r:embed="rId5"/>
+                    <a:blip r:embed="rId6"/>
                     <a:stretch>
                       <a:fillRect/>
                     </a:stretch>
@@ -120,7 +165,7 @@
                     <pic:cNvPicPr/>
                   </pic:nvPicPr>
                   <pic:blipFill>
-                    <a:blip r:embed="rId6"/>
+                    <a:blip r:embed="rId7"/>
                     <a:stretch>
                       <a:fillRect/>
                     </a:stretch>
@@ -164,7 +209,7 @@
                     <pic:cNvPicPr/>
                   </pic:nvPicPr>
                   <pic:blipFill>
-                    <a:blip r:embed="rId7"/>
+                    <a:blip r:embed="rId8"/>
                     <a:stretch>
                       <a:fillRect/>
                     </a:stretch>
@@ -207,7 +252,7 @@
                     <pic:cNvPicPr/>
                   </pic:nvPicPr>
                   <pic:blipFill>
-                    <a:blip r:embed="rId8"/>
+                    <a:blip r:embed="rId9"/>
                     <a:stretch>
                       <a:fillRect/>
                     </a:stretch>
@@ -251,7 +296,7 @@
                     <pic:cNvPicPr/>
                   </pic:nvPicPr>
                   <pic:blipFill>
-                    <a:blip r:embed="rId9"/>
+                    <a:blip r:embed="rId10"/>
                     <a:stretch>
                       <a:fillRect/>
                     </a:stretch>
@@ -292,7 +337,7 @@
                     <pic:cNvPicPr/>
                   </pic:nvPicPr>
                   <pic:blipFill>
-                    <a:blip r:embed="rId10"/>
+                    <a:blip r:embed="rId11"/>
                     <a:stretch>
                       <a:fillRect/>
                     </a:stretch>
@@ -334,7 +379,7 @@
                     <pic:cNvPicPr/>
                   </pic:nvPicPr>
                   <pic:blipFill>
-                    <a:blip r:embed="rId11"/>
+                    <a:blip r:embed="rId12"/>
                     <a:stretch>
                       <a:fillRect/>
                     </a:stretch>
@@ -376,7 +421,7 @@
                     <pic:cNvPicPr/>
                   </pic:nvPicPr>
                   <pic:blipFill>
-                    <a:blip r:embed="rId12"/>
+                    <a:blip r:embed="rId13"/>
                     <a:stretch>
                       <a:fillRect/>
                     </a:stretch>
@@ -418,7 +463,7 @@
                     <pic:cNvPicPr/>
                   </pic:nvPicPr>
                   <pic:blipFill>
-                    <a:blip r:embed="rId13"/>
+                    <a:blip r:embed="rId14"/>
                     <a:stretch>
                       <a:fillRect/>
                     </a:stretch>
@@ -459,7 +504,7 @@
                     <pic:cNvPicPr/>
                   </pic:nvPicPr>
                   <pic:blipFill>
-                    <a:blip r:embed="rId14"/>
+                    <a:blip r:embed="rId15"/>
                     <a:stretch>
                       <a:fillRect/>
                     </a:stretch>
@@ -501,7 +546,7 @@
                     <pic:cNvPicPr/>
                   </pic:nvPicPr>
                   <pic:blipFill>
-                    <a:blip r:embed="rId15"/>
+                    <a:blip r:embed="rId16"/>
                     <a:stretch>
                       <a:fillRect/>
                     </a:stretch>
@@ -542,7 +587,7 @@
                     <pic:cNvPicPr/>
                   </pic:nvPicPr>
                   <pic:blipFill>
-                    <a:blip r:embed="rId16"/>
+                    <a:blip r:embed="rId17"/>
                     <a:stretch>
                       <a:fillRect/>
                     </a:stretch>
@@ -584,7 +629,7 @@
                     <pic:cNvPicPr/>
                   </pic:nvPicPr>
                   <pic:blipFill>
-                    <a:blip r:embed="rId17"/>
+                    <a:blip r:embed="rId18"/>
                     <a:stretch>
                       <a:fillRect/>
                     </a:stretch>
@@ -625,7 +670,7 @@
                     <pic:cNvPicPr/>
                   </pic:nvPicPr>
                   <pic:blipFill>
-                    <a:blip r:embed="rId18"/>
+                    <a:blip r:embed="rId19"/>
                     <a:stretch>
                       <a:fillRect/>
                     </a:stretch>
@@ -667,7 +712,7 @@
                     <pic:cNvPicPr/>
                   </pic:nvPicPr>
                   <pic:blipFill>
-                    <a:blip r:embed="rId19"/>
+                    <a:blip r:embed="rId20"/>
                     <a:stretch>
                       <a:fillRect/>
                     </a:stretch>
@@ -708,7 +753,7 @@
                     <pic:cNvPicPr/>
                   </pic:nvPicPr>
                   <pic:blipFill>
-                    <a:blip r:embed="rId20"/>
+                    <a:blip r:embed="rId21"/>
                     <a:stretch>
                       <a:fillRect/>
                     </a:stretch>
@@ -750,7 +795,7 @@
                     <pic:cNvPicPr/>
                   </pic:nvPicPr>
                   <pic:blipFill>
-                    <a:blip r:embed="rId21"/>
+                    <a:blip r:embed="rId22"/>
                     <a:stretch>
                       <a:fillRect/>
                     </a:stretch>
@@ -791,7 +836,7 @@
                     <pic:cNvPicPr/>
                   </pic:nvPicPr>
                   <pic:blipFill>
-                    <a:blip r:embed="rId22"/>
+                    <a:blip r:embed="rId23"/>
                     <a:stretch>
                       <a:fillRect/>
                     </a:stretch>
@@ -833,7 +878,7 @@
                     <pic:cNvPicPr/>
                   </pic:nvPicPr>
                   <pic:blipFill>
-                    <a:blip r:embed="rId23"/>
+                    <a:blip r:embed="rId24"/>
                     <a:stretch>
                       <a:fillRect/>
                     </a:stretch>
@@ -874,7 +919,7 @@
                     <pic:cNvPicPr/>
                   </pic:nvPicPr>
                   <pic:blipFill>
-                    <a:blip r:embed="rId24"/>
+                    <a:blip r:embed="rId25"/>
                     <a:stretch>
                       <a:fillRect/>
                     </a:stretch>
@@ -916,7 +961,7 @@
                     <pic:cNvPicPr/>
                   </pic:nvPicPr>
                   <pic:blipFill>
-                    <a:blip r:embed="rId25"/>
+                    <a:blip r:embed="rId26"/>
                     <a:stretch>
                       <a:fillRect/>
                     </a:stretch>
@@ -957,7 +1002,7 @@
                     <pic:cNvPicPr/>
                   </pic:nvPicPr>
                   <pic:blipFill>
-                    <a:blip r:embed="rId26"/>
+                    <a:blip r:embed="rId27"/>
                     <a:stretch>
                       <a:fillRect/>
                     </a:stretch>
@@ -999,7 +1044,7 @@
                     <pic:cNvPicPr/>
                   </pic:nvPicPr>
                   <pic:blipFill>
-                    <a:blip r:embed="rId27"/>
+                    <a:blip r:embed="rId28"/>
                     <a:stretch>
                       <a:fillRect/>
                     </a:stretch>
@@ -1040,7 +1085,7 @@
                     <pic:cNvPicPr/>
                   </pic:nvPicPr>
                   <pic:blipFill>
-                    <a:blip r:embed="rId28"/>
+                    <a:blip r:embed="rId29"/>
                     <a:stretch>
                       <a:fillRect/>
                     </a:stretch>
@@ -1060,8 +1105,6 @@
           </wp:inline>
         </w:drawing>
       </w:r>
-      <w:bookmarkStart w:id="0" w:name="_GoBack"/>
-      <w:bookmarkEnd w:id="0"/>
     </w:p>
     <w:sectPr>
       <w:pgSz w:w="12240" w:h="15840"/>

</xml_diff>